<commit_message>
Fix Keys  Arrows in HavanaDataSet
</commit_message>
<xml_diff>
--- a/Doc/Нур-Cours-Work.docx
+++ b/Doc/Нур-Cours-Work.docx
@@ -359,6 +359,13 @@
     </w:p>
     <w:sdt>
       <w:sdtPr>
+        <w:rPr>
+          <w:rFonts w:ascii="Times New Roman" w:eastAsiaTheme="minorHAnsi" w:hAnsi="Times New Roman" w:cs="Times New Roman"/>
+          <w:b w:val="0"/>
+          <w:bCs w:val="0"/>
+          <w:color w:val="auto"/>
+          <w:szCs w:val="22"/>
+        </w:rPr>
         <w:id w:val="1177541451"/>
         <w:docPartObj>
           <w:docPartGallery w:val="Table of Contents"/>
@@ -367,10 +374,7 @@
       </w:sdtPr>
       <w:sdtEndPr>
         <w:rPr>
-          <w:rFonts w:ascii="Times New Roman" w:eastAsiaTheme="minorHAnsi" w:hAnsi="Times New Roman" w:cs="Times New Roman"/>
           <w:noProof/>
-          <w:color w:val="auto"/>
-          <w:szCs w:val="22"/>
         </w:rPr>
       </w:sdtEndPr>
       <w:sdtContent>
@@ -3530,11 +3534,16 @@
       <w:r>
         <w:t xml:space="preserve">GUI Technology </w:t>
       </w:r>
+      <w:proofErr w:type="gramStart"/>
       <w:r>
         <w:t>F</w:t>
       </w:r>
       <w:r>
-        <w:t>or Example Windows Application?</w:t>
+        <w:t>or</w:t>
+      </w:r>
+      <w:proofErr w:type="gramEnd"/>
+      <w:r>
+        <w:t xml:space="preserve"> Example Windows Application?</w:t>
       </w:r>
       <w:bookmarkEnd w:id="22"/>
       <w:bookmarkEnd w:id="23"/>
@@ -3795,40 +3804,25 @@
     <w:p>
       <w:pPr>
         <w:pStyle w:val="Defaulttext"/>
-        <w:spacing w:before="720"/>
-        <w:jc w:val="center"/>
-      </w:pPr>
-      <w:r>
-        <w:t>Figure 1-</w:t>
-      </w:r>
-      <w:r>
-        <w:t>1</w:t>
-      </w:r>
-      <w:r>
-        <w:t>. The architecture of WPF</w:t>
-      </w:r>
-    </w:p>
-    <w:p>
-      <w:pPr>
-        <w:spacing w:after="200" w:line="276" w:lineRule="auto"/>
-        <w:ind w:firstLine="0"/>
-        <w:jc w:val="left"/>
-        <w:rPr>
-          <w:rFonts w:eastAsia="Times New Roman"/>
-          <w:b/>
-          <w:szCs w:val="28"/>
-          <w:lang w:eastAsia="en-US"/>
-        </w:rPr>
-      </w:pPr>
-      <w:r>
-        <w:rPr>
-          <w:rFonts w:eastAsia="Times New Roman"/>
+        <w:rPr>
+          <w:lang w:eastAsia="en-US"/>
+        </w:rPr>
+      </w:pPr>
+    </w:p>
+    <w:p>
+      <w:pPr>
+        <w:pStyle w:val="Defaulttext"/>
+        <w:rPr>
+          <w:lang w:eastAsia="en-US"/>
+        </w:rPr>
+      </w:pPr>
+      <w:r>
+        <w:rPr>
           <w:noProof/>
-          <w:szCs w:val="28"/>
           <w:highlight w:val="yellow"/>
         </w:rPr>
         <w:drawing>
-          <wp:inline distT="0" distB="0" distL="0" distR="0" wp14:anchorId="6D4A282F" wp14:editId="50F47AD9">
+          <wp:inline distT="0" distB="0" distL="0" distR="0" wp14:anchorId="5E999091" wp14:editId="444C05B5">
             <wp:extent cx="5895975" cy="3069590"/>
             <wp:effectExtent l="0" t="0" r="9525" b="0"/>
             <wp:docPr id="1824010707" name="Picture 1"/>
@@ -3876,6 +3870,39 @@
           </wp:inline>
         </w:drawing>
       </w:r>
+    </w:p>
+    <w:p>
+      <w:pPr>
+        <w:pStyle w:val="Figure"/>
+      </w:pPr>
+      <w:r>
+        <w:t>Figure 1</w:t>
+      </w:r>
+      <w:r>
+        <w:t>.</w:t>
+      </w:r>
+      <w:r>
+        <w:t>1</w:t>
+      </w:r>
+      <w:r>
+        <w:t>. The architecture of WPF</w:t>
+      </w:r>
+      <w:r>
+        <w:t>.</w:t>
+      </w:r>
+    </w:p>
+    <w:p>
+      <w:pPr>
+        <w:spacing w:after="200" w:line="276" w:lineRule="auto"/>
+        <w:ind w:firstLine="0"/>
+        <w:jc w:val="left"/>
+        <w:rPr>
+          <w:rFonts w:eastAsia="Times New Roman"/>
+          <w:b/>
+          <w:szCs w:val="28"/>
+          <w:lang w:eastAsia="en-US"/>
+        </w:rPr>
+      </w:pPr>
       <w:r>
         <w:rPr>
           <w:lang w:eastAsia="en-US"/>
@@ -4040,7 +4067,7 @@
           <w:b/>
           <w:color w:val="auto"/>
         </w:rPr>
-        <w:t xml:space="preserve">C# Have </w:t>
+        <w:t>C# Have A helpful type system at large and small scales</w:t>
       </w:r>
       <w:r>
         <w:rPr>
@@ -4048,14 +4075,6 @@
           <w:b/>
           <w:color w:val="auto"/>
         </w:rPr>
-        <w:t>A helpful type system at large and small scales</w:t>
-      </w:r>
-      <w:r>
-        <w:rPr>
-          <w:rStyle w:val="subhead0"/>
-          <w:b/>
-          <w:color w:val="auto"/>
-        </w:rPr>
         <w:t>?</w:t>
       </w:r>
       <w:bookmarkEnd w:id="27"/>
@@ -4071,49 +4090,7 @@
         <w:rPr>
           <w:lang w:eastAsia="en-US"/>
         </w:rPr>
-        <w:t xml:space="preserve">C# has been a statically typed language from the start: your code specifies the types </w:t>
-      </w:r>
-      <w:r>
-        <w:rPr>
-          <w:lang w:eastAsia="en-US"/>
-        </w:rPr>
-        <w:t>of variables</w:t>
-      </w:r>
-      <w:r>
-        <w:rPr>
-          <w:lang w:eastAsia="en-US"/>
-        </w:rPr>
-        <w:t xml:space="preserve">, parameters, values returned from methods, and so on. The more </w:t>
-      </w:r>
-      <w:r>
-        <w:rPr>
-          <w:lang w:eastAsia="en-US"/>
-        </w:rPr>
-        <w:t>precisely you</w:t>
-      </w:r>
-      <w:r>
-        <w:rPr>
-          <w:lang w:eastAsia="en-US"/>
-        </w:rPr>
-        <w:t xml:space="preserve"> can specify the shape of the data your code accepts and returns, the more </w:t>
-      </w:r>
-      <w:r>
-        <w:rPr>
-          <w:lang w:eastAsia="en-US"/>
-        </w:rPr>
-        <w:t>the compiler</w:t>
-      </w:r>
-      <w:r>
-        <w:rPr>
-          <w:lang w:eastAsia="en-US"/>
-        </w:rPr>
-        <w:t xml:space="preserve"> can help you avoid </w:t>
-      </w:r>
-      <w:r>
-        <w:rPr>
-          <w:lang w:eastAsia="en-US"/>
-        </w:rPr>
-        <w:t>mistakes.</w:t>
+        <w:t>C# has been a statically typed language from the start: your code specifies the types of variables, parameters, values returned from methods, and so on. The more precisely you can specify the shape of the data your code accepts and returns, the more the compiler can help you avoid mistakes.</w:t>
       </w:r>
     </w:p>
     <w:p>
@@ -4127,61 +4104,7 @@
         <w:rPr>
           <w:lang w:eastAsia="en-US"/>
         </w:rPr>
-        <w:t>That’s</w:t>
-      </w:r>
-      <w:r>
-        <w:rPr>
-          <w:lang w:eastAsia="en-US"/>
-        </w:rPr>
-        <w:t xml:space="preserve"> particularly true as the application you’re building grows. If you can see </w:t>
-      </w:r>
-      <w:r>
-        <w:rPr>
-          <w:lang w:eastAsia="en-US"/>
-        </w:rPr>
-        <w:t>all the</w:t>
-      </w:r>
-      <w:r>
-        <w:rPr>
-          <w:lang w:eastAsia="en-US"/>
-        </w:rPr>
-        <w:t xml:space="preserve"> code for your whole program on one screen (or at least hold it all in your head </w:t>
-      </w:r>
-      <w:r>
-        <w:rPr>
-          <w:lang w:eastAsia="en-US"/>
-        </w:rPr>
-        <w:t>at one</w:t>
-      </w:r>
-      <w:r>
-        <w:rPr>
-          <w:lang w:eastAsia="en-US"/>
-        </w:rPr>
-        <w:t xml:space="preserve"> time), a statically typed language doesn’t have much benefit. As the </w:t>
-      </w:r>
-      <w:r>
-        <w:rPr>
-          <w:lang w:eastAsia="en-US"/>
-        </w:rPr>
-        <w:t>scale increases</w:t>
-      </w:r>
-      <w:r>
-        <w:rPr>
-          <w:lang w:eastAsia="en-US"/>
-        </w:rPr>
-        <w:t xml:space="preserve">, it becomes increasingly important that your code concisely and </w:t>
-      </w:r>
-      <w:r>
-        <w:rPr>
-          <w:lang w:eastAsia="en-US"/>
-        </w:rPr>
-        <w:t>effectively communicates</w:t>
-      </w:r>
-      <w:r>
-        <w:rPr>
-          <w:lang w:eastAsia="en-US"/>
-        </w:rPr>
-        <w:t xml:space="preserve"> what it does. You can do that through documentation, but static </w:t>
+        <w:t xml:space="preserve">That’s particularly true as the application you’re building grows. If you can see all the code for your whole program on one screen (or at least hold it all in your head at one time), a statically typed language doesn’t have much benefit. As the scale increases, it becomes increasingly important that your code concisely and effectively communicates what it does. You can do that through documentation, but static </w:t>
       </w:r>
       <w:r>
         <w:rPr>
@@ -4315,13 +4238,7 @@
         <w:rPr>
           <w:lang w:eastAsia="en-US"/>
         </w:rPr>
-        <w:t xml:space="preserve">4 </w:t>
-      </w:r>
-      <w:r>
-        <w:rPr>
-          <w:lang w:eastAsia="en-US"/>
-        </w:rPr>
-        <w:t xml:space="preserve">Typing </w:t>
+        <w:t xml:space="preserve">4 Typing </w:t>
       </w:r>
       <w:r>
         <w:rPr>
@@ -4333,13 +4250,7 @@
         <w:rPr>
           <w:lang w:eastAsia="en-US"/>
         </w:rPr>
-        <w:t>erminology</w:t>
-      </w:r>
-      <w:r>
-        <w:rPr>
-          <w:lang w:eastAsia="en-US"/>
-        </w:rPr>
-        <w:t xml:space="preserve"> in C#?</w:t>
+        <w:t>erminology in C#?</w:t>
       </w:r>
       <w:bookmarkEnd w:id="28"/>
     </w:p>
@@ -4354,19 +4265,7 @@
         <w:rPr>
           <w:lang w:eastAsia="en-US"/>
         </w:rPr>
-        <w:t>Many terms are used to describe the way programming languages interact with their</w:t>
-      </w:r>
-      <w:r>
-        <w:rPr>
-          <w:lang w:eastAsia="en-US"/>
-        </w:rPr>
-        <w:t xml:space="preserve"> </w:t>
-      </w:r>
-      <w:r>
-        <w:rPr>
-          <w:lang w:eastAsia="en-US"/>
-        </w:rPr>
-        <w:t xml:space="preserve">type system. Some people use the terms </w:t>
+        <w:t xml:space="preserve">Many terms are used to describe the way programming languages interact with their type system. Some people use the terms </w:t>
       </w:r>
       <w:r>
         <w:rPr>
@@ -4396,31 +4295,7 @@
         <w:rPr>
           <w:lang w:eastAsia="en-US"/>
         </w:rPr>
-        <w:t>, but I try to avoid</w:t>
-      </w:r>
-      <w:r>
-        <w:rPr>
-          <w:lang w:eastAsia="en-US"/>
-        </w:rPr>
-        <w:t xml:space="preserve"> </w:t>
-      </w:r>
-      <w:r>
-        <w:rPr>
-          <w:lang w:eastAsia="en-US"/>
-        </w:rPr>
-        <w:t>those because they’re not clearly defined and mean different things to different developers.</w:t>
-      </w:r>
-      <w:r>
-        <w:rPr>
-          <w:lang w:eastAsia="en-US"/>
-        </w:rPr>
-        <w:t xml:space="preserve"> </w:t>
-      </w:r>
-      <w:r>
-        <w:rPr>
-          <w:lang w:eastAsia="en-US"/>
-        </w:rPr>
-        <w:t>Two other aspects have more consensus</w:t>
+        <w:t>, but I try to avoid those because they’re not clearly defined and mean different things to different developers. Two other aspects have more consensus</w:t>
       </w:r>
       <w:r>
         <w:rPr>
@@ -4428,23 +4303,7 @@
           <w:iCs/>
           <w:lang w:eastAsia="en-US"/>
         </w:rPr>
-        <w:t>: static/dynamic typing and explicit/</w:t>
-      </w:r>
-      <w:r>
-        <w:rPr>
-          <w:i/>
-          <w:iCs/>
-          <w:lang w:eastAsia="en-US"/>
-        </w:rPr>
-        <w:t xml:space="preserve"> </w:t>
-      </w:r>
-      <w:r>
-        <w:rPr>
-          <w:i/>
-          <w:iCs/>
-          <w:lang w:eastAsia="en-US"/>
-        </w:rPr>
-        <w:t>implicit typing.</w:t>
+        <w:t>: static/dynamic typing and explicit/ implicit typing.</w:t>
       </w:r>
     </w:p>
     <w:p>
@@ -4472,10 +4331,7 @@
       <w:bookmarkStart w:id="29" w:name="_Toc162214410"/>
       <w:r>
         <w:lastRenderedPageBreak/>
-        <w:t xml:space="preserve">1.15 What is </w:t>
-      </w:r>
-      <w:r>
-        <w:t>Static</w:t>
+        <w:t>1.15 What is Static</w:t>
       </w:r>
       <w:r>
         <w:t xml:space="preserve"> </w:t>
@@ -4532,46 +4388,7 @@
         <w:t>yping</w:t>
       </w:r>
       <w:r>
-        <w:t xml:space="preserve"> </w:t>
-      </w:r>
-      <w:r>
-        <w:t>Languages that are statically typed are typically compiled languages; the compiler is</w:t>
-      </w:r>
-      <w:r>
-        <w:t xml:space="preserve"> </w:t>
-      </w:r>
-      <w:r>
-        <w:t>able to determine the type of each expression and check that it’s used correctly. For</w:t>
-      </w:r>
-      <w:r>
-        <w:t xml:space="preserve"> </w:t>
-      </w:r>
-      <w:r>
-        <w:t>example, if you make a method call on an object, the compiler can use the type information</w:t>
-      </w:r>
-      <w:r>
-        <w:t xml:space="preserve"> </w:t>
-      </w:r>
-      <w:r>
-        <w:t>to check that there’s a suitable method to call based on the type of the expression</w:t>
-      </w:r>
-      <w:r>
-        <w:t xml:space="preserve"> </w:t>
-      </w:r>
-      <w:r>
-        <w:t>the method is called on, the name of the method, and the number and types of</w:t>
-      </w:r>
-      <w:r>
-        <w:t xml:space="preserve"> </w:t>
-      </w:r>
-      <w:r>
-        <w:t>the arguments. Determining the meaning of something like a method call or field</w:t>
-      </w:r>
-      <w:r>
-        <w:t xml:space="preserve"> </w:t>
-      </w:r>
-      <w:r>
-        <w:t>access is called binding.</w:t>
+        <w:t xml:space="preserve"> Languages that are statically typed are typically compiled languages; the compiler is able to determine the type of each expression and check that it’s used correctly. For example, if you make a method call on an object, the compiler can use the type information to check that there’s a suitable method to call based on the type of the expression the method is called on, the name of the method, and the number and types of the arguments. Determining the meaning of something like a method call or field access is called binding.</w:t>
       </w:r>
     </w:p>
     <w:p>
@@ -4582,13 +4399,7 @@
         </w:rPr>
       </w:pPr>
       <w:r>
-        <w:t>Languages that are dynamically typed leave all or most of the</w:t>
-      </w:r>
-      <w:r>
-        <w:t xml:space="preserve"> </w:t>
-      </w:r>
-      <w:r>
-        <w:t>binding to execution time</w:t>
+        <w:t>Languages that are dynamically typed leave all or most of the binding to execution time</w:t>
       </w:r>
       <w:r>
         <w:rPr>
@@ -4683,25 +4494,7 @@
         <w:rPr>
           <w:lang w:eastAsia="en-US"/>
         </w:rPr>
-        <w:t xml:space="preserve">Explicit </w:t>
-      </w:r>
-      <w:r>
-        <w:rPr>
-          <w:lang w:eastAsia="en-US"/>
-        </w:rPr>
-        <w:t>and</w:t>
-      </w:r>
-      <w:r>
-        <w:rPr>
-          <w:lang w:eastAsia="en-US"/>
-        </w:rPr>
-        <w:t xml:space="preserve"> Implicit Typing</w:t>
-      </w:r>
-      <w:r>
-        <w:rPr>
-          <w:lang w:eastAsia="en-US"/>
-        </w:rPr>
-        <w:t xml:space="preserve"> in C#?</w:t>
+        <w:t>Explicit and Implicit Typing in C#?</w:t>
       </w:r>
       <w:bookmarkEnd w:id="30"/>
     </w:p>
@@ -4731,31 +4524,7 @@
         <w:rPr>
           <w:lang w:eastAsia="en-US"/>
         </w:rPr>
-        <w:t xml:space="preserve">, the source code specifies all the types involved. </w:t>
-      </w:r>
-      <w:r>
-        <w:rPr>
-          <w:lang w:eastAsia="en-US"/>
-        </w:rPr>
-        <w:t>This could</w:t>
-      </w:r>
-      <w:r>
-        <w:rPr>
-          <w:lang w:eastAsia="en-US"/>
-        </w:rPr>
-        <w:t xml:space="preserve"> be for local variables, fields, method parameters, or method return types, </w:t>
-      </w:r>
-      <w:r>
-        <w:rPr>
-          <w:lang w:eastAsia="en-US"/>
-        </w:rPr>
-        <w:t>for example</w:t>
-      </w:r>
-      <w:r>
-        <w:rPr>
-          <w:lang w:eastAsia="en-US"/>
-        </w:rPr>
-        <w:t xml:space="preserve">. A language that’s </w:t>
+        <w:t xml:space="preserve">, the source code specifies all the types involved. This could be for local variables, fields, method parameters, or method return types, for example. A language that’s </w:t>
       </w:r>
       <w:r>
         <w:rPr>
@@ -4770,55 +4539,7 @@
         <w:rPr>
           <w:lang w:eastAsia="en-US"/>
         </w:rPr>
-        <w:t xml:space="preserve">allows the developer to omit the types </w:t>
-      </w:r>
-      <w:r>
-        <w:rPr>
-          <w:lang w:eastAsia="en-US"/>
-        </w:rPr>
-        <w:t>from the</w:t>
-      </w:r>
-      <w:r>
-        <w:rPr>
-          <w:lang w:eastAsia="en-US"/>
-        </w:rPr>
-        <w:t xml:space="preserve"> source code so some other mechanism (whether it’s a compiler or something </w:t>
-      </w:r>
-      <w:r>
-        <w:rPr>
-          <w:lang w:eastAsia="en-US"/>
-        </w:rPr>
-        <w:t>at execution</w:t>
-      </w:r>
-      <w:r>
-        <w:rPr>
-          <w:lang w:eastAsia="en-US"/>
-        </w:rPr>
-        <w:t xml:space="preserve"> time) can infer which type is meant based on other </w:t>
-      </w:r>
-      <w:r>
-        <w:rPr>
-          <w:lang w:eastAsia="en-US"/>
-        </w:rPr>
-        <w:t>context</w:t>
-      </w:r>
-      <w:r>
-        <w:rPr>
-          <w:lang w:eastAsia="en-US"/>
-        </w:rPr>
-        <w:t xml:space="preserve"> is mostly explicitly typed. Even before C# 3, there was some implicit </w:t>
-      </w:r>
-      <w:r>
-        <w:rPr>
-          <w:lang w:eastAsia="en-US"/>
-        </w:rPr>
-        <w:t>typing, such</w:t>
-      </w:r>
-      <w:r>
-        <w:rPr>
-          <w:lang w:eastAsia="en-US"/>
-        </w:rPr>
-        <w:t xml:space="preserve"> as type inference for generic type arguments.</w:t>
+        <w:t>allows the developer to omit the types from the source code so some other mechanism (whether it’s a compiler or something at execution time) can infer which type is meant based on other context is mostly explicitly typed. Even before C# 3, there was some implicit typing, such as type inference for generic type arguments.</w:t>
       </w:r>
     </w:p>
     <w:p>
@@ -4832,13 +4553,7 @@
         <w:rPr>
           <w:lang w:eastAsia="en-US"/>
         </w:rPr>
-        <w:t>Arguably, the</w:t>
-      </w:r>
-      <w:r>
-        <w:rPr>
-          <w:lang w:eastAsia="en-US"/>
-        </w:rPr>
-        <w:t xml:space="preserve"> presence of implicit conversions (such as </w:t>
+        <w:t xml:space="preserve">Arguably, the presence of implicit conversions (such as </w:t>
       </w:r>
       <w:r>
         <w:rPr>
@@ -4873,31 +4588,7 @@
         <w:rPr>
           <w:lang w:eastAsia="en-US"/>
         </w:rPr>
-        <w:t>) make the language</w:t>
-      </w:r>
-      <w:r>
-        <w:rPr>
-          <w:lang w:eastAsia="en-US"/>
-        </w:rPr>
-        <w:t xml:space="preserve"> </w:t>
-      </w:r>
-      <w:r>
-        <w:rPr>
-          <w:lang w:eastAsia="en-US"/>
-        </w:rPr>
-        <w:t xml:space="preserve">less explicitly typed, </w:t>
-      </w:r>
-      <w:r>
-        <w:rPr>
-          <w:lang w:eastAsia="en-US"/>
-        </w:rPr>
-        <w:t>too. With</w:t>
-      </w:r>
-      <w:r>
-        <w:rPr>
-          <w:lang w:eastAsia="en-US"/>
-        </w:rPr>
-        <w:t xml:space="preserve"> those different aspects of typing separated</w:t>
+        <w:t>) make the language less explicitly typed, too. With those different aspects of typing separated</w:t>
       </w:r>
       <w:r>
         <w:rPr>
@@ -5073,19 +4764,7 @@
         <w:rPr>
           <w:lang w:eastAsia="en-US"/>
         </w:rPr>
-        <w:t>. Similar in purpose to tables in a</w:t>
-      </w:r>
-      <w:r>
-        <w:rPr>
-          <w:lang w:eastAsia="en-US"/>
-        </w:rPr>
-        <w:t xml:space="preserve"> </w:t>
-      </w:r>
-      <w:r>
-        <w:rPr>
-          <w:lang w:eastAsia="en-US"/>
-        </w:rPr>
-        <w:t xml:space="preserve">database, the </w:t>
+        <w:t xml:space="preserve">. Similar in purpose to tables in a database, the </w:t>
       </w:r>
       <w:r>
         <w:rPr>
@@ -5094,7 +4773,13 @@
           <w:iCs/>
           <w:lang w:eastAsia="en-US"/>
         </w:rPr>
-        <w:t>Data Table</w:t>
+        <w:t xml:space="preserve">Data Table </w:t>
+      </w:r>
+      <w:r>
+        <w:rPr>
+          <w:lang w:eastAsia="en-US"/>
+        </w:rPr>
+        <w:t xml:space="preserve">manages all the actual data values that you and your source code ultimately care about. Each </w:t>
       </w:r>
       <w:r>
         <w:rPr>
@@ -5103,61 +4788,13 @@
           <w:iCs/>
           <w:lang w:eastAsia="en-US"/>
         </w:rPr>
-        <w:t xml:space="preserve"> </w:t>
-      </w:r>
-      <w:r>
-        <w:rPr>
-          <w:lang w:eastAsia="en-US"/>
-        </w:rPr>
-        <w:t>manages all the actual data values that you and your source code</w:t>
-      </w:r>
-      <w:r>
-        <w:rPr>
-          <w:lang w:eastAsia="en-US"/>
-        </w:rPr>
-        <w:t xml:space="preserve"> </w:t>
-      </w:r>
-      <w:r>
-        <w:rPr>
-          <w:lang w:eastAsia="en-US"/>
-        </w:rPr>
-        <w:t xml:space="preserve">ultimately care about. Each </w:t>
-      </w:r>
-      <w:r>
-        <w:rPr>
-          <w:rFonts w:ascii="Segoe-Italic" w:hAnsi="Segoe-Italic" w:cs="Segoe-Italic"/>
-          <w:i/>
-          <w:iCs/>
-          <w:lang w:eastAsia="en-US"/>
-        </w:rPr>
-        <w:t>Data Table</w:t>
-      </w:r>
-      <w:r>
-        <w:rPr>
-          <w:rFonts w:ascii="Segoe-Italic" w:hAnsi="Segoe-Italic" w:cs="Segoe-Italic"/>
-          <w:i/>
-          <w:iCs/>
-          <w:lang w:eastAsia="en-US"/>
-        </w:rPr>
-        <w:t xml:space="preserve"> </w:t>
-      </w:r>
-      <w:r>
-        <w:rPr>
-          <w:lang w:eastAsia="en-US"/>
-        </w:rPr>
-        <w:t>contains zero or more rows of data, with the individual</w:t>
-      </w:r>
-      <w:r>
-        <w:rPr>
-          <w:lang w:eastAsia="en-US"/>
-        </w:rPr>
-        <w:t xml:space="preserve"> </w:t>
-      </w:r>
-      <w:r>
-        <w:rPr>
-          <w:lang w:eastAsia="en-US"/>
-        </w:rPr>
-        <w:t>data values of each row identified by the table’s column definitions.</w:t>
+        <w:t xml:space="preserve">Data Table </w:t>
+      </w:r>
+      <w:r>
+        <w:rPr>
+          <w:lang w:eastAsia="en-US"/>
+        </w:rPr>
+        <w:t>contains zero or more rows of data, with the individual data values of each row identified by the table’s column definitions.</w:t>
       </w:r>
     </w:p>
     <w:p>
@@ -5180,28 +4817,19 @@
     </w:p>
     <w:p>
       <w:pPr>
-        <w:pStyle w:val="a"/>
+        <w:pStyle w:val="TeacherStyle"/>
         <w:rPr>
           <w:rStyle w:val="DefaulttextChar"/>
-          <w:b w:val="0"/>
-          <w:bCs w:val="0"/>
-        </w:rPr>
-      </w:pPr>
-      <w:r>
-        <w:rPr>
-          <w:rStyle w:val="DefaulttextChar"/>
-          <w:b w:val="0"/>
-          <w:bCs w:val="0"/>
+        </w:rPr>
+      </w:pPr>
+      <w:r>
+        <w:rPr>
+          <w:noProof/>
+          <w:lang w:eastAsia="en-US"/>
         </w:rPr>
         <w:lastRenderedPageBreak/>
-        <w:t>Figure 1-2 shows the major parts that make up an ADO.NET instance.</w:t>
-      </w:r>
-      <w:r>
-        <w:rPr>
-          <w:lang w:eastAsia="en-US"/>
-        </w:rPr>
         <w:drawing>
-          <wp:inline distT="0" distB="0" distL="0" distR="0" wp14:anchorId="1C3A0291" wp14:editId="2B77A179">
+          <wp:inline distT="0" distB="0" distL="0" distR="0" wp14:anchorId="11CA10BD" wp14:editId="0FF0D384">
             <wp:extent cx="3838670" cy="3546697"/>
             <wp:effectExtent l="0" t="0" r="0" b="0"/>
             <wp:docPr id="1609330007" name="Picture 1"/>
@@ -5239,6 +4867,54 @@
     </w:p>
     <w:p>
       <w:pPr>
+        <w:pStyle w:val="Figure"/>
+        <w:rPr>
+          <w:rStyle w:val="DefaulttextChar"/>
+          <w:sz w:val="20"/>
+          <w:szCs w:val="20"/>
+          <w:lang w:eastAsia="en-US"/>
+        </w:rPr>
+      </w:pPr>
+      <w:r>
+        <w:rPr>
+          <w:rStyle w:val="DefaulttextChar"/>
+          <w:sz w:val="20"/>
+          <w:szCs w:val="20"/>
+          <w:lang w:eastAsia="en-US"/>
+        </w:rPr>
+        <w:t>Figure 1</w:t>
+      </w:r>
+      <w:r>
+        <w:rPr>
+          <w:rStyle w:val="DefaulttextChar"/>
+          <w:sz w:val="20"/>
+          <w:szCs w:val="20"/>
+          <w:lang w:eastAsia="en-US"/>
+        </w:rPr>
+        <w:t>.</w:t>
+      </w:r>
+      <w:r>
+        <w:rPr>
+          <w:rStyle w:val="DefaulttextChar"/>
+          <w:sz w:val="20"/>
+          <w:szCs w:val="20"/>
+          <w:lang w:eastAsia="en-US"/>
+        </w:rPr>
+        <w:t>2 shows the major parts that make up an ADO.NET instance.</w:t>
+      </w:r>
+    </w:p>
+    <w:p>
+      <w:pPr>
+        <w:pStyle w:val="TeacherStyle"/>
+        <w:rPr>
+          <w:rStyle w:val="DefaulttextChar"/>
+          <w:sz w:val="24"/>
+          <w:szCs w:val="24"/>
+        </w:rPr>
+      </w:pPr>
+    </w:p>
+    <w:p>
+      <w:pPr>
         <w:pStyle w:val="Defaulttext"/>
         <w:numPr>
           <w:ilvl w:val="0"/>
@@ -5270,19 +4946,7 @@
         <w:rPr>
           <w:lang w:eastAsia="en-US"/>
         </w:rPr>
-        <w:t>. Similar in purpose to tables in a</w:t>
-      </w:r>
-      <w:r>
-        <w:rPr>
-          <w:lang w:eastAsia="en-US"/>
-        </w:rPr>
-        <w:t xml:space="preserve"> </w:t>
-      </w:r>
-      <w:r>
-        <w:rPr>
-          <w:lang w:eastAsia="en-US"/>
-        </w:rPr>
-        <w:t xml:space="preserve">database, the </w:t>
+        <w:t xml:space="preserve">. Similar in purpose to tables in a database, the </w:t>
       </w:r>
       <w:r>
         <w:rPr>
@@ -5297,19 +4961,7 @@
         <w:rPr>
           <w:lang w:eastAsia="en-US"/>
         </w:rPr>
-        <w:t>manages all the actual data values that you and your source code</w:t>
-      </w:r>
-      <w:r>
-        <w:rPr>
-          <w:lang w:eastAsia="en-US"/>
-        </w:rPr>
-        <w:t xml:space="preserve"> </w:t>
-      </w:r>
-      <w:r>
-        <w:rPr>
-          <w:lang w:eastAsia="en-US"/>
-        </w:rPr>
-        <w:t xml:space="preserve">ultimately care about. Each </w:t>
+        <w:t xml:space="preserve">manages all the actual data values that you and your source code ultimately care about. Each </w:t>
       </w:r>
       <w:r>
         <w:rPr>
@@ -5324,19 +4976,7 @@
         <w:rPr>
           <w:lang w:eastAsia="en-US"/>
         </w:rPr>
-        <w:t>contains zero or more rows of data, with the individual</w:t>
-      </w:r>
-      <w:r>
-        <w:rPr>
-          <w:lang w:eastAsia="en-US"/>
-        </w:rPr>
-        <w:t xml:space="preserve"> </w:t>
-      </w:r>
-      <w:r>
-        <w:rPr>
-          <w:lang w:eastAsia="en-US"/>
-        </w:rPr>
-        <w:t>data values of each row identified by the table’s column definitions.</w:t>
+        <w:t>contains zero or more rows of data, with the individual data values of each row identified by the table’s column definitions.</w:t>
       </w:r>
     </w:p>
     <w:p>
@@ -5369,19 +5009,7 @@
         <w:rPr>
           <w:lang w:eastAsia="en-US"/>
         </w:rPr>
-        <w:t>items, each representing the individual data values that</w:t>
-      </w:r>
-      <w:r>
-        <w:rPr>
-          <w:lang w:eastAsia="en-US"/>
-        </w:rPr>
-        <w:t xml:space="preserve"> </w:t>
-      </w:r>
-      <w:r>
-        <w:rPr>
-          <w:lang w:eastAsia="en-US"/>
-        </w:rPr>
-        <w:t xml:space="preserve">appear in the table’s records. </w:t>
+        <w:t xml:space="preserve">items, each representing the individual data values that appear in the table’s records. </w:t>
       </w:r>
       <w:r>
         <w:rPr>
@@ -5396,19 +5024,7 @@
         <w:rPr>
           <w:lang w:eastAsia="en-US"/>
         </w:rPr>
-        <w:t>definitions include a data type declaration</w:t>
-      </w:r>
-      <w:r>
-        <w:rPr>
-          <w:lang w:eastAsia="en-US"/>
-        </w:rPr>
-        <w:t xml:space="preserve"> </w:t>
-      </w:r>
-      <w:r>
-        <w:rPr>
-          <w:lang w:eastAsia="en-US"/>
-        </w:rPr>
-        <w:t xml:space="preserve">based on the kind of data destined for each column. For instance, a </w:t>
+        <w:t xml:space="preserve">definitions include a data type declaration based on the kind of data destined for each column. For instance, a </w:t>
       </w:r>
       <w:r>
         <w:rPr>
@@ -5417,7 +5033,13 @@
           <w:iCs/>
           <w:lang w:eastAsia="en-US"/>
         </w:rPr>
-        <w:t>CustomerLastName</w:t>
+        <w:t xml:space="preserve">CustomerLastName </w:t>
+      </w:r>
+      <w:r>
+        <w:rPr>
+          <w:lang w:eastAsia="en-US"/>
+        </w:rPr>
+        <w:t xml:space="preserve">column might be defined to use data of type </w:t>
       </w:r>
       <w:r>
         <w:rPr>
@@ -5426,13 +5048,13 @@
           <w:iCs/>
           <w:lang w:eastAsia="en-US"/>
         </w:rPr>
-        <w:t xml:space="preserve"> </w:t>
-      </w:r>
-      <w:r>
-        <w:rPr>
-          <w:lang w:eastAsia="en-US"/>
-        </w:rPr>
-        <w:t xml:space="preserve">column might be defined to use data of type </w:t>
+        <w:t>System.String</w:t>
+      </w:r>
+      <w:r>
+        <w:rPr>
+          <w:lang w:eastAsia="en-US"/>
+        </w:rPr>
+        <w:t xml:space="preserve">, whereas an </w:t>
       </w:r>
       <w:r>
         <w:rPr>
@@ -5441,31 +5063,7 @@
           <w:iCs/>
           <w:lang w:eastAsia="en-US"/>
         </w:rPr>
-        <w:t>System.String</w:t>
-      </w:r>
-      <w:r>
-        <w:rPr>
-          <w:lang w:eastAsia="en-US"/>
-        </w:rPr>
-        <w:t xml:space="preserve">, whereas an </w:t>
-      </w:r>
-      <w:r>
-        <w:rPr>
-          <w:rFonts w:ascii="Segoe-Italic" w:hAnsi="Segoe-Italic" w:cs="Segoe-Italic"/>
-          <w:i/>
-          <w:iCs/>
-          <w:lang w:eastAsia="en-US"/>
-        </w:rPr>
-        <w:t>OrderSalesTax</w:t>
-      </w:r>
-      <w:r>
-        <w:rPr>
-          <w:rFonts w:ascii="Segoe-Italic" w:hAnsi="Segoe-Italic" w:cs="Segoe-Italic"/>
-          <w:i/>
-          <w:iCs/>
-          <w:lang w:eastAsia="en-US"/>
-        </w:rPr>
-        <w:t xml:space="preserve"> </w:t>
+        <w:t xml:space="preserve">OrderSalesTax </w:t>
       </w:r>
       <w:r>
         <w:rPr>
@@ -5519,31 +5117,7 @@
         <w:rPr>
           <w:lang w:eastAsia="en-US"/>
         </w:rPr>
-        <w:t>entry exists for each record of data stored within a table, providing access</w:t>
-      </w:r>
-      <w:r>
-        <w:rPr>
-          <w:lang w:eastAsia="en-US"/>
-        </w:rPr>
-        <w:t xml:space="preserve"> </w:t>
-      </w:r>
-      <w:r>
-        <w:rPr>
-          <w:lang w:eastAsia="en-US"/>
-        </w:rPr>
-        <w:t>to the distinct columnar data values. ADO.NET includes methods that let you add</w:t>
-      </w:r>
-      <w:r>
-        <w:rPr>
-          <w:lang w:eastAsia="en-US"/>
-        </w:rPr>
-        <w:t xml:space="preserve"> </w:t>
-      </w:r>
-      <w:r>
-        <w:rPr>
-          <w:lang w:eastAsia="en-US"/>
-        </w:rPr>
-        <w:t xml:space="preserve">to, delete from, modify, and query each </w:t>
+        <w:t xml:space="preserve">entry exists for each record of data stored within a table, providing access to the distinct columnar data values. ADO.NET includes methods that let you add to, delete from, modify, and query each </w:t>
       </w:r>
       <w:r>
         <w:rPr>
@@ -5558,31 +5132,7 @@
         <w:rPr>
           <w:lang w:eastAsia="en-US"/>
         </w:rPr>
-        <w:t>object’s rows. For tables connected</w:t>
-      </w:r>
-      <w:r>
-        <w:rPr>
-          <w:lang w:eastAsia="en-US"/>
-        </w:rPr>
-        <w:t xml:space="preserve"> </w:t>
-      </w:r>
-      <w:r>
-        <w:rPr>
-          <w:lang w:eastAsia="en-US"/>
-        </w:rPr>
-        <w:t>to an external data storage area, any changes made can be propagated back to the</w:t>
-      </w:r>
-      <w:r>
-        <w:rPr>
-          <w:lang w:eastAsia="en-US"/>
-        </w:rPr>
-        <w:t xml:space="preserve"> </w:t>
-      </w:r>
-      <w:r>
-        <w:rPr>
-          <w:lang w:eastAsia="en-US"/>
-        </w:rPr>
-        <w:t>source.</w:t>
+        <w:t>object’s rows. For tables connected to an external data storage area, any changes made can be propagated back to the source.</w:t>
       </w:r>
     </w:p>
     <w:p>
@@ -5645,16 +5195,7 @@
           <w:iCs/>
           <w:lang w:eastAsia="en-US"/>
         </w:rPr>
-        <w:t>Constraint</w:t>
-      </w:r>
-      <w:r>
-        <w:rPr>
-          <w:rFonts w:ascii="Segoe-Italic" w:hAnsi="Segoe-Italic" w:cs="Segoe-Italic"/>
-          <w:i/>
-          <w:iCs/>
-          <w:lang w:eastAsia="en-US"/>
-        </w:rPr>
-        <w:t xml:space="preserve"> </w:t>
+        <w:t xml:space="preserve">Constraint </w:t>
       </w:r>
       <w:r>
         <w:rPr>
@@ -5729,55 +5270,7 @@
       </w:pPr>
       <w:r>
         <w:lastRenderedPageBreak/>
-        <w:t>Tables can be grouped together into a DataSet. Some tools that interact with ADO.NET</w:t>
-      </w:r>
-      <w:r>
-        <w:t xml:space="preserve"> </w:t>
-      </w:r>
-      <w:r>
-        <w:t>data require that any tables be bound within a DataSet, but if you plan to do some limited</w:t>
-      </w:r>
-      <w:r>
-        <w:t xml:space="preserve"> </w:t>
-      </w:r>
-      <w:r>
-        <w:t>work with only a single table, it’s fine to work with just the DataTable instance.</w:t>
-      </w:r>
-      <w:r>
-        <w:t xml:space="preserve"> </w:t>
-      </w:r>
-      <w:r>
-        <w:t>DataTable instances and their associated objects are sufficient for working with internal data.</w:t>
-      </w:r>
-      <w:r>
-        <w:t xml:space="preserve"> </w:t>
-      </w:r>
-      <w:r>
-        <w:t>To connect with external data from a database, ADO.NET features multiple data providers,</w:t>
-      </w:r>
-      <w:r>
-        <w:t xml:space="preserve"> </w:t>
-      </w:r>
-      <w:r>
-        <w:t>including a custom provider for Microsoft SQL Server. Database platforms without a specific</w:t>
-      </w:r>
-      <w:r>
-        <w:t xml:space="preserve"> </w:t>
-      </w:r>
-      <w:r>
-        <w:t>provider use the more generic ODBC and OLE DB providers, both included with ADO.NET.</w:t>
-      </w:r>
-      <w:r>
-        <w:t xml:space="preserve"> </w:t>
-      </w:r>
-      <w:r>
-        <w:t>Several third-party providers can be purchased or obtained free of charge, which target specific</w:t>
-      </w:r>
-      <w:r>
-        <w:t xml:space="preserve"> </w:t>
-      </w:r>
-      <w:r>
-        <w:t>platforms, including Oracle.</w:t>
+        <w:t>Tables can be grouped together into a DataSet. Some tools that interact with ADO.NET data require that any tables be bound within a DataSet, but if you plan to do some limited work with only a single table, it’s fine to work with just the DataTable instance. DataTable instances and their associated objects are sufficient for working with internal data. To connect with external data from a database, ADO.NET features multiple data providers, including a custom provider for Microsoft SQL Server. Database platforms without a specific provider use the more generic ODBC and OLE DB providers, both included with ADO.NET. Several third-party providers can be purchased or obtained free of charge, which target specific platforms, including Oracle.</w:t>
       </w:r>
     </w:p>
     <w:p>
@@ -5806,19 +5299,7 @@
         <w:rPr>
           <w:lang w:eastAsia="en-US"/>
         </w:rPr>
-        <w:t>object.</w:t>
-      </w:r>
-      <w:r>
-        <w:rPr>
-          <w:lang w:eastAsia="en-US"/>
-        </w:rPr>
-        <w:t xml:space="preserve"> </w:t>
-      </w:r>
-      <w:r>
-        <w:rPr>
-          <w:lang w:eastAsia="en-US"/>
-        </w:rPr>
-        <w:t>ADO.NET supports connection pooling for increased efficiency between queries.</w:t>
+        <w:t>object. ADO.NET supports connection pooling for increased efficiency between queries.</w:t>
       </w:r>
     </w:p>
     <w:p>
@@ -5847,19 +5328,7 @@
         <w:rPr>
           <w:lang w:eastAsia="en-US"/>
         </w:rPr>
-        <w:t>object</w:t>
-      </w:r>
-      <w:r>
-        <w:rPr>
-          <w:lang w:eastAsia="en-US"/>
-        </w:rPr>
-        <w:t xml:space="preserve"> </w:t>
-      </w:r>
-      <w:r>
-        <w:rPr>
-          <w:lang w:eastAsia="en-US"/>
-        </w:rPr>
-        <w:t xml:space="preserve">before being sent to the data source. Commands can include optional </w:t>
+        <w:t xml:space="preserve">object before being sent to the data source. Commands can include optional </w:t>
       </w:r>
       <w:r>
         <w:rPr>
@@ -5868,7 +5337,25 @@
           <w:iCs/>
           <w:lang w:eastAsia="en-US"/>
         </w:rPr>
-        <w:t>Parameter</w:t>
+        <w:t xml:space="preserve">Parameter </w:t>
+      </w:r>
+      <w:r>
+        <w:rPr>
+          <w:lang w:eastAsia="en-US"/>
+        </w:rPr>
+        <w:t xml:space="preserve">instances that let you call stored procedures or create fill-in-the-blank </w:t>
+      </w:r>
+      <w:r>
+        <w:rPr>
+          <w:lang w:eastAsia="en-US"/>
+        </w:rPr>
+        <w:t>queries. The</w:t>
+      </w:r>
+      <w:r>
+        <w:rPr>
+          <w:lang w:eastAsia="en-US"/>
+        </w:rPr>
+        <w:t xml:space="preserve"> </w:t>
       </w:r>
       <w:r>
         <w:rPr>
@@ -5877,25 +5364,7 @@
           <w:iCs/>
           <w:lang w:eastAsia="en-US"/>
         </w:rPr>
-        <w:t xml:space="preserve"> </w:t>
-      </w:r>
-      <w:r>
-        <w:rPr>
-          <w:lang w:eastAsia="en-US"/>
-        </w:rPr>
-        <w:t xml:space="preserve">instances that let you call stored procedures or create fill-in-the-blank </w:t>
-      </w:r>
-      <w:r>
-        <w:rPr>
-          <w:lang w:eastAsia="en-US"/>
-        </w:rPr>
-        <w:t>queries. The</w:t>
-      </w:r>
-      <w:r>
-        <w:rPr>
-          <w:lang w:eastAsia="en-US"/>
-        </w:rPr>
-        <w:t xml:space="preserve"> </w:t>
+        <w:t>DataAdapter</w:t>
       </w:r>
       <w:r>
         <w:rPr>
@@ -5904,15 +5373,6 @@
           <w:iCs/>
           <w:lang w:eastAsia="en-US"/>
         </w:rPr>
-        <w:t>DataAdapter</w:t>
-      </w:r>
-      <w:r>
-        <w:rPr>
-          <w:rFonts w:ascii="Segoe-Italic" w:hAnsi="Segoe-Italic" w:cs="Segoe-Italic"/>
-          <w:i/>
-          <w:iCs/>
-          <w:lang w:eastAsia="en-US"/>
-        </w:rPr>
         <w:t xml:space="preserve"> </w:t>
       </w:r>
       <w:r>
@@ -5932,7 +5392,6 @@
       <w:pPr>
         <w:pStyle w:val="Defaulttext"/>
         <w:rPr>
-          <w:rFonts w:hint="cs"/>
           <w:rtl/>
           <w:lang w:eastAsia="en-US" w:bidi="ar-EG"/>
         </w:rPr>
@@ -6373,6 +5832,157 @@
         </w:rPr>
         <w:t>Versions of My application.</w:t>
       </w:r>
+      <w:r>
+        <w:rPr>
+          <w:lang w:eastAsia="en-US"/>
+        </w:rPr>
+        <w:br w:type="page"/>
+      </w:r>
+    </w:p>
+    <w:p>
+      <w:pPr>
+        <w:pStyle w:val="Heading"/>
+        <w:rPr>
+          <w:lang w:eastAsia="en-US"/>
+        </w:rPr>
+      </w:pPr>
+      <w:r>
+        <w:rPr>
+          <w:lang w:eastAsia="en-US"/>
+        </w:rPr>
+        <w:lastRenderedPageBreak/>
+        <w:t>Chapter2. How I Concrete the Work?</w:t>
+      </w:r>
+    </w:p>
+    <w:p>
+      <w:pPr>
+        <w:pStyle w:val="subhead"/>
+        <w:rPr>
+          <w:lang w:eastAsia="en-US"/>
+        </w:rPr>
+      </w:pPr>
+      <w:r>
+        <w:rPr>
+          <w:lang w:eastAsia="en-US"/>
+        </w:rPr>
+        <w:t>2.1 Architecture of my Work:</w:t>
+      </w:r>
+    </w:p>
+    <w:p>
+      <w:pPr>
+        <w:pStyle w:val="Defaulttext"/>
+      </w:pPr>
+      <w:r>
+        <w:t xml:space="preserve">There is </w:t>
+      </w:r>
+      <w:r>
+        <w:t xml:space="preserve">five </w:t>
+      </w:r>
+      <w:r>
+        <w:t xml:space="preserve">component that I used in </w:t>
+      </w:r>
+      <w:r>
+        <w:t>my</w:t>
+      </w:r>
+      <w:r>
+        <w:t xml:space="preserve"> course work, first </w:t>
+      </w:r>
+      <w:r>
+        <w:t xml:space="preserve">it </w:t>
+      </w:r>
+      <w:r>
+        <w:t>is the C# classes</w:t>
+      </w:r>
+      <w:r>
+        <w:t xml:space="preserve"> and OOP, Then I used </w:t>
+      </w:r>
+      <w:r>
+        <w:t>ORM</w:t>
+      </w:r>
+      <w:r>
+        <w:t xml:space="preserve"> .Net technology to Communicate with Database, I Used SQL MS As a Database, Then I used the Controllers to communicate C# classes and the UI, which I used WPF for User Interface</w:t>
+      </w:r>
+      <w:r>
+        <w:t>, Figure 2.1 explain this 5 Components</w:t>
+      </w:r>
+      <w:r>
+        <w:t>.</w:t>
+      </w:r>
+    </w:p>
+    <w:p>
+      <w:pPr>
+        <w:pStyle w:val="Defaulttext"/>
+        <w:ind w:firstLine="0"/>
+        <w:rPr>
+          <w:lang w:eastAsia="en-US"/>
+        </w:rPr>
+      </w:pPr>
+      <w:r>
+        <w:rPr>
+          <w:noProof/>
+          <w:lang w:eastAsia="en-US"/>
+        </w:rPr>
+        <w:drawing>
+          <wp:inline distT="0" distB="0" distL="0" distR="0" wp14:anchorId="6459CE76" wp14:editId="61F50C2D">
+            <wp:extent cx="5777714" cy="3606800"/>
+            <wp:effectExtent l="0" t="0" r="0" b="0"/>
+            <wp:docPr id="1101048345" name="Picture 2"/>
+            <wp:cNvGraphicFramePr>
+              <a:graphicFrameLocks xmlns:a="http://schemas.openxmlformats.org/drawingml/2006/main" noChangeAspect="1"/>
+            </wp:cNvGraphicFramePr>
+            <a:graphic xmlns:a="http://schemas.openxmlformats.org/drawingml/2006/main">
+              <a:graphicData uri="http://schemas.openxmlformats.org/drawingml/2006/picture">
+                <pic:pic xmlns:pic="http://schemas.openxmlformats.org/drawingml/2006/picture">
+                  <pic:nvPicPr>
+                    <pic:cNvPr id="1101048345" name="Picture 1101048345"/>
+                    <pic:cNvPicPr/>
+                  </pic:nvPicPr>
+                  <pic:blipFill>
+                    <a:blip r:embed="rId10">
+                      <a:extLst>
+                        <a:ext uri="{28A0092B-C50C-407E-A947-70E740481C1C}">
+                          <a14:useLocalDpi xmlns:a14="http://schemas.microsoft.com/office/drawing/2010/main" val="0"/>
+                        </a:ext>
+                      </a:extLst>
+                    </a:blip>
+                    <a:stretch>
+                      <a:fillRect/>
+                    </a:stretch>
+                  </pic:blipFill>
+                  <pic:spPr>
+                    <a:xfrm>
+                      <a:off x="0" y="0"/>
+                      <a:ext cx="5827128" cy="3637647"/>
+                    </a:xfrm>
+                    <a:prstGeom prst="rect">
+                      <a:avLst/>
+                    </a:prstGeom>
+                  </pic:spPr>
+                </pic:pic>
+              </a:graphicData>
+            </a:graphic>
+          </wp:inline>
+        </w:drawing>
+      </w:r>
+    </w:p>
+    <w:p>
+      <w:pPr>
+        <w:pStyle w:val="Figure"/>
+      </w:pPr>
+      <w:r>
+        <w:t xml:space="preserve">Figure 2.1 Architecture of </w:t>
+      </w:r>
+      <w:r>
+        <w:t>This 5 Components.</w:t>
+      </w:r>
+    </w:p>
+    <w:p>
+      <w:pPr>
+        <w:pStyle w:val="Defaulttext"/>
+        <w:rPr>
+          <w:lang w:eastAsia="en-US"/>
+        </w:rPr>
+      </w:pPr>
     </w:p>
     <w:p>
       <w:pPr>
@@ -6392,22 +6002,28 @@
         <w:br w:type="page"/>
       </w:r>
     </w:p>
+    <w:p>
+      <w:pPr>
+        <w:pStyle w:val="Defaulttext"/>
+        <w:rPr>
+          <w:lang w:eastAsia="en-US"/>
+        </w:rPr>
+      </w:pPr>
+    </w:p>
     <w:bookmarkStart w:id="33" w:name="_Toc162214414" w:displacedByCustomXml="next"/>
     <w:sdt>
       <w:sdtPr>
+        <w:rPr>
+          <w:rFonts w:eastAsiaTheme="minorHAnsi"/>
+          <w:b w:val="0"/>
+          <w:szCs w:val="22"/>
+        </w:rPr>
         <w:id w:val="811294922"/>
         <w:docPartObj>
           <w:docPartGallery w:val="Bibliographies"/>
           <w:docPartUnique/>
         </w:docPartObj>
       </w:sdtPr>
-      <w:sdtEndPr>
-        <w:rPr>
-          <w:rFonts w:eastAsiaTheme="minorHAnsi"/>
-          <w:b w:val="0"/>
-          <w:szCs w:val="22"/>
-        </w:rPr>
-      </w:sdtEndPr>
       <w:sdtContent>
         <w:p>
           <w:pPr>
@@ -6777,7 +6393,7 @@
       </w:sdtContent>
     </w:sdt>
     <w:sectPr>
-      <w:footerReference w:type="default" r:id="rId10"/>
+      <w:footerReference w:type="default" r:id="rId11"/>
       <w:pgSz w:w="11906" w:h="16838"/>
       <w:pgMar w:top="1134" w:right="851" w:bottom="1134" w:left="1418" w:header="709" w:footer="179" w:gutter="0"/>
       <w:cols w:space="708"/>
@@ -8213,6 +7829,119 @@
     </w:lvl>
   </w:abstractNum>
   <w:abstractNum w:abstractNumId="14" w15:restartNumberingAfterBreak="0">
+    <w:nsid w:val="5EE42926"/>
+    <w:multiLevelType w:val="hybridMultilevel"/>
+    <w:tmpl w:val="3CBED234"/>
+    <w:lvl w:ilvl="0" w:tplc="23C0C604">
+      <w:start w:val="1"/>
+      <w:numFmt w:val="bullet"/>
+      <w:lvlText w:val=""/>
+      <w:lvlJc w:val="left"/>
+      <w:pPr>
+        <w:ind w:left="1069" w:hanging="360"/>
+      </w:pPr>
+      <w:rPr>
+        <w:rFonts w:ascii="Symbol" w:eastAsia="Times New Roman" w:hAnsi="Symbol" w:cs="Times New Roman" w:hint="default"/>
+      </w:rPr>
+    </w:lvl>
+    <w:lvl w:ilvl="1" w:tplc="04090003" w:tentative="1">
+      <w:start w:val="1"/>
+      <w:numFmt w:val="bullet"/>
+      <w:lvlText w:val="o"/>
+      <w:lvlJc w:val="left"/>
+      <w:pPr>
+        <w:ind w:left="1789" w:hanging="360"/>
+      </w:pPr>
+      <w:rPr>
+        <w:rFonts w:ascii="Courier New" w:hAnsi="Courier New" w:cs="Courier New" w:hint="default"/>
+      </w:rPr>
+    </w:lvl>
+    <w:lvl w:ilvl="2" w:tplc="04090005" w:tentative="1">
+      <w:start w:val="1"/>
+      <w:numFmt w:val="bullet"/>
+      <w:lvlText w:val=""/>
+      <w:lvlJc w:val="left"/>
+      <w:pPr>
+        <w:ind w:left="2509" w:hanging="360"/>
+      </w:pPr>
+      <w:rPr>
+        <w:rFonts w:ascii="Wingdings" w:hAnsi="Wingdings" w:hint="default"/>
+      </w:rPr>
+    </w:lvl>
+    <w:lvl w:ilvl="3" w:tplc="04090001" w:tentative="1">
+      <w:start w:val="1"/>
+      <w:numFmt w:val="bullet"/>
+      <w:lvlText w:val=""/>
+      <w:lvlJc w:val="left"/>
+      <w:pPr>
+        <w:ind w:left="3229" w:hanging="360"/>
+      </w:pPr>
+      <w:rPr>
+        <w:rFonts w:ascii="Symbol" w:hAnsi="Symbol" w:hint="default"/>
+      </w:rPr>
+    </w:lvl>
+    <w:lvl w:ilvl="4" w:tplc="04090003" w:tentative="1">
+      <w:start w:val="1"/>
+      <w:numFmt w:val="bullet"/>
+      <w:lvlText w:val="o"/>
+      <w:lvlJc w:val="left"/>
+      <w:pPr>
+        <w:ind w:left="3949" w:hanging="360"/>
+      </w:pPr>
+      <w:rPr>
+        <w:rFonts w:ascii="Courier New" w:hAnsi="Courier New" w:cs="Courier New" w:hint="default"/>
+      </w:rPr>
+    </w:lvl>
+    <w:lvl w:ilvl="5" w:tplc="04090005" w:tentative="1">
+      <w:start w:val="1"/>
+      <w:numFmt w:val="bullet"/>
+      <w:lvlText w:val=""/>
+      <w:lvlJc w:val="left"/>
+      <w:pPr>
+        <w:ind w:left="4669" w:hanging="360"/>
+      </w:pPr>
+      <w:rPr>
+        <w:rFonts w:ascii="Wingdings" w:hAnsi="Wingdings" w:hint="default"/>
+      </w:rPr>
+    </w:lvl>
+    <w:lvl w:ilvl="6" w:tplc="04090001" w:tentative="1">
+      <w:start w:val="1"/>
+      <w:numFmt w:val="bullet"/>
+      <w:lvlText w:val=""/>
+      <w:lvlJc w:val="left"/>
+      <w:pPr>
+        <w:ind w:left="5389" w:hanging="360"/>
+      </w:pPr>
+      <w:rPr>
+        <w:rFonts w:ascii="Symbol" w:hAnsi="Symbol" w:hint="default"/>
+      </w:rPr>
+    </w:lvl>
+    <w:lvl w:ilvl="7" w:tplc="04090003" w:tentative="1">
+      <w:start w:val="1"/>
+      <w:numFmt w:val="bullet"/>
+      <w:lvlText w:val="o"/>
+      <w:lvlJc w:val="left"/>
+      <w:pPr>
+        <w:ind w:left="6109" w:hanging="360"/>
+      </w:pPr>
+      <w:rPr>
+        <w:rFonts w:ascii="Courier New" w:hAnsi="Courier New" w:cs="Courier New" w:hint="default"/>
+      </w:rPr>
+    </w:lvl>
+    <w:lvl w:ilvl="8" w:tplc="04090005" w:tentative="1">
+      <w:start w:val="1"/>
+      <w:numFmt w:val="bullet"/>
+      <w:lvlText w:val=""/>
+      <w:lvlJc w:val="left"/>
+      <w:pPr>
+        <w:ind w:left="6829" w:hanging="360"/>
+      </w:pPr>
+      <w:rPr>
+        <w:rFonts w:ascii="Wingdings" w:hAnsi="Wingdings" w:hint="default"/>
+      </w:rPr>
+    </w:lvl>
+  </w:abstractNum>
+  <w:abstractNum w:abstractNumId="15" w15:restartNumberingAfterBreak="0">
     <w:nsid w:val="5FBD0E66"/>
     <w:multiLevelType w:val="hybridMultilevel"/>
     <w:tmpl w:val="A3F21D46"/>
@@ -8301,13 +8030,14 @@
       </w:pPr>
     </w:lvl>
   </w:abstractNum>
-  <w:abstractNum w:abstractNumId="15" w15:restartNumberingAfterBreak="0">
+  <w:abstractNum w:abstractNumId="16" w15:restartNumberingAfterBreak="0">
     <w:nsid w:val="6A854B26"/>
     <w:multiLevelType w:val="hybridMultilevel"/>
-    <w:tmpl w:val="8598BB78"/>
-    <w:lvl w:ilvl="0" w:tplc="7F0217CC">
+    <w:tmpl w:val="00D425C0"/>
+    <w:lvl w:ilvl="0" w:tplc="9E661E10">
       <w:start w:val="1"/>
       <w:numFmt w:val="bullet"/>
+      <w:pStyle w:val="Figure"/>
       <w:lvlText w:val=""/>
       <w:lvlJc w:val="left"/>
       <w:pPr>
@@ -8416,7 +8146,7 @@
       </w:rPr>
     </w:lvl>
   </w:abstractNum>
-  <w:abstractNum w:abstractNumId="16" w15:restartNumberingAfterBreak="0">
+  <w:abstractNum w:abstractNumId="17" w15:restartNumberingAfterBreak="0">
     <w:nsid w:val="6AD23623"/>
     <w:multiLevelType w:val="hybridMultilevel"/>
     <w:tmpl w:val="53DED38E"/>
@@ -8531,7 +8261,7 @@
       </w:rPr>
     </w:lvl>
   </w:abstractNum>
-  <w:abstractNum w:abstractNumId="17" w15:restartNumberingAfterBreak="0">
+  <w:abstractNum w:abstractNumId="18" w15:restartNumberingAfterBreak="0">
     <w:nsid w:val="78425DC5"/>
     <w:multiLevelType w:val="hybridMultilevel"/>
     <w:tmpl w:val="16F2ACE8"/>
@@ -8644,7 +8374,7 @@
       </w:rPr>
     </w:lvl>
   </w:abstractNum>
-  <w:abstractNum w:abstractNumId="18" w15:restartNumberingAfterBreak="0">
+  <w:abstractNum w:abstractNumId="19" w15:restartNumberingAfterBreak="0">
     <w:nsid w:val="7DD34A1A"/>
     <w:multiLevelType w:val="multilevel"/>
     <w:tmpl w:val="C666B316"/>
@@ -8772,7 +8502,7 @@
     <w:abstractNumId w:val="5"/>
   </w:num>
   <w:num w:numId="3" w16cid:durableId="818031942">
-    <w:abstractNumId w:val="17"/>
+    <w:abstractNumId w:val="18"/>
   </w:num>
   <w:num w:numId="4" w16cid:durableId="606431704">
     <w:abstractNumId w:val="7"/>
@@ -8790,13 +8520,13 @@
     <w:abstractNumId w:val="10"/>
   </w:num>
   <w:num w:numId="9" w16cid:durableId="2363136">
-    <w:abstractNumId w:val="14"/>
+    <w:abstractNumId w:val="15"/>
   </w:num>
   <w:num w:numId="10" w16cid:durableId="1434593520">
     <w:abstractNumId w:val="9"/>
   </w:num>
   <w:num w:numId="11" w16cid:durableId="2094468176">
-    <w:abstractNumId w:val="16"/>
+    <w:abstractNumId w:val="17"/>
   </w:num>
   <w:num w:numId="12" w16cid:durableId="2033794920">
     <w:abstractNumId w:val="1"/>
@@ -8805,7 +8535,7 @@
     <w:abstractNumId w:val="0"/>
   </w:num>
   <w:num w:numId="14" w16cid:durableId="649674296">
-    <w:abstractNumId w:val="18"/>
+    <w:abstractNumId w:val="19"/>
   </w:num>
   <w:num w:numId="15" w16cid:durableId="1479805191">
     <w:abstractNumId w:val="2"/>
@@ -8850,7 +8580,10 @@
     <w:abstractNumId w:val="12"/>
   </w:num>
   <w:num w:numId="20" w16cid:durableId="1518304370">
-    <w:abstractNumId w:val="15"/>
+    <w:abstractNumId w:val="16"/>
+  </w:num>
+  <w:num w:numId="21" w16cid:durableId="1131171675">
+    <w:abstractNumId w:val="14"/>
   </w:num>
 </w:numbering>
 </file>
@@ -9356,6 +9089,7 @@
   <w:style w:type="character" w:default="1" w:styleId="DefaultParagraphFont">
     <w:name w:val="Default Paragraph Font"/>
     <w:uiPriority w:val="1"/>
+    <w:semiHidden/>
     <w:unhideWhenUsed/>
   </w:style>
   <w:style w:type="table" w:default="1" w:styleId="TableNormal">
@@ -10299,6 +10033,36 @@
       <w:lang w:val="en-US" w:eastAsia="ru-RU"/>
     </w:rPr>
   </w:style>
+  <w:style w:type="paragraph" w:customStyle="1" w:styleId="Figure">
+    <w:name w:val="Figure"/>
+    <w:basedOn w:val="TeacherStyle"/>
+    <w:link w:val="FigureChar"/>
+    <w:qFormat/>
+    <w:rsid w:val="00F93DA5"/>
+    <w:pPr>
+      <w:numPr>
+        <w:numId w:val="20"/>
+      </w:numPr>
+    </w:pPr>
+    <w:rPr>
+      <w:sz w:val="20"/>
+      <w:szCs w:val="20"/>
+      <w:lang w:eastAsia="en-US"/>
+    </w:rPr>
+  </w:style>
+  <w:style w:type="character" w:customStyle="1" w:styleId="FigureChar">
+    <w:name w:val="Figure Char"/>
+    <w:basedOn w:val="TeacherStyleChar"/>
+    <w:link w:val="Figure"/>
+    <w:rsid w:val="00F93DA5"/>
+    <w:rPr>
+      <w:rFonts w:ascii="Times New Roman" w:eastAsia="Times New Roman" w:hAnsi="Times New Roman" w:cs="Times New Roman"/>
+      <w:sz w:val="20"/>
+      <w:szCs w:val="20"/>
+      <w:shd w:val="clear" w:color="auto" w:fill="FFFFFF"/>
+      <w:lang w:val="en-US" w:eastAsia="ru-RU"/>
+    </w:rPr>
+  </w:style>
 </w:styles>
 </file>
 

</xml_diff>

<commit_message>
Add Presentaion and Edid the Report.
</commit_message>
<xml_diff>
--- a/Doc/Нур-Cours-Work.docx
+++ b/Doc/Нур-Cours-Work.docx
@@ -2141,7 +2141,7 @@
         <w:pStyle w:val="Defaulttext"/>
       </w:pPr>
       <w:r>
-        <w:t xml:space="preserve"> I will try to do an application as a Coffee shop accounting system and sales of drinks and snacks, I called this coffee shop (Havana).</w:t>
+        <w:t>I will try to do an application as a Coffee shop accounting system and sales of drinks and snacks, I called this coffee shop (Havana).</w:t>
       </w:r>
       <w:r>
         <w:t xml:space="preserve"> </w:t>
@@ -2382,7 +2382,7 @@
             <w:rPr>
               <w:noProof/>
             </w:rPr>
-            <w:t xml:space="preserve"> (Microsoft, n.d.)</w:t>
+            <w:t xml:space="preserve"> (Microsoft n.d.)</w:t>
           </w:r>
           <w:r>
             <w:fldChar w:fldCharType="end"/>
@@ -2501,7 +2501,7 @@
             <w:rPr>
               <w:noProof/>
             </w:rPr>
-            <w:t xml:space="preserve"> (Richter, 2012)</w:t>
+            <w:t xml:space="preserve"> (Richter 2012)</w:t>
           </w:r>
           <w:r>
             <w:fldChar w:fldCharType="end"/>
@@ -2709,7 +2709,7 @@
             <w:rPr>
               <w:noProof/>
             </w:rPr>
-            <w:t>(Almog, 2023)</w:t>
+            <w:t>(Almog 2023)</w:t>
           </w:r>
           <w:r>
             <w:rPr>
@@ -2881,7 +2881,7 @@
             <w:rPr>
               <w:noProof/>
             </w:rPr>
-            <w:t xml:space="preserve"> (DOC, n.d.)</w:t>
+            <w:t xml:space="preserve"> (DOC n.d.)</w:t>
           </w:r>
           <w:r>
             <w:fldChar w:fldCharType="end"/>
@@ -2939,7 +2939,7 @@
             <w:rPr>
               <w:noProof/>
             </w:rPr>
-            <w:t xml:space="preserve"> (SSMS, n.d.)</w:t>
+            <w:t xml:space="preserve"> (SSMS n.d.)</w:t>
           </w:r>
           <w:r>
             <w:fldChar w:fldCharType="end"/>
@@ -2975,7 +2975,7 @@
           <w:bCs/>
         </w:rPr>
         <w:lastRenderedPageBreak/>
-        <w:t>PostgreSQL and PostgreSQL</w:t>
+        <w:t>PostgreSQL</w:t>
       </w:r>
       <w:r>
         <w:rPr>
@@ -3050,7 +3050,7 @@
             <w:rPr>
               <w:noProof/>
             </w:rPr>
-            <w:t xml:space="preserve"> (postgresql, n.d.)</w:t>
+            <w:t xml:space="preserve"> (postgresql n.d.)</w:t>
           </w:r>
           <w:r>
             <w:fldChar w:fldCharType="end"/>
@@ -3245,7 +3245,7 @@
               <w:noProof/>
               <w:lang w:eastAsia="en-US"/>
             </w:rPr>
-            <w:t xml:space="preserve"> (Patrick, 2010)</w:t>
+            <w:t xml:space="preserve"> (Patrick 2010)</w:t>
           </w:r>
           <w:r>
             <w:rPr>
@@ -3405,6 +3405,20 @@
     </w:p>
     <w:p>
       <w:pPr>
+        <w:spacing w:after="200" w:line="276" w:lineRule="auto"/>
+        <w:ind w:firstLine="0"/>
+        <w:jc w:val="left"/>
+        <w:rPr>
+          <w:rFonts w:eastAsia="Times New Roman"/>
+          <w:szCs w:val="28"/>
+        </w:rPr>
+      </w:pPr>
+      <w:r>
+        <w:br w:type="page"/>
+      </w:r>
+    </w:p>
+    <w:p>
+      <w:pPr>
         <w:pStyle w:val="Defaulttext"/>
         <w:rPr>
           <w:rFonts w:asciiTheme="majorBidi" w:hAnsiTheme="majorBidi" w:cstheme="majorBidi"/>
@@ -3416,15 +3430,24 @@
           <w:rFonts w:asciiTheme="majorBidi" w:hAnsiTheme="majorBidi" w:cstheme="majorBidi"/>
           <w:lang w:eastAsia="en-US"/>
         </w:rPr>
-        <w:t xml:space="preserve">The Windows Presentation Foundation (WPF) changed all this by introducing a </w:t>
+        <w:lastRenderedPageBreak/>
+        <w:t xml:space="preserve">The </w:t>
+      </w:r>
+      <w:r>
+        <w:rPr>
+          <w:rFonts w:asciiTheme="majorBidi" w:hAnsiTheme="majorBidi" w:cstheme="majorBidi"/>
+          <w:b/>
+          <w:bCs/>
+          <w:lang w:eastAsia="en-US"/>
+        </w:rPr>
+        <w:t>Windows Presentation Foundation</w:t>
       </w:r>
       <w:r>
         <w:rPr>
           <w:rFonts w:asciiTheme="majorBidi" w:hAnsiTheme="majorBidi" w:cstheme="majorBidi"/>
           <w:lang w:eastAsia="en-US"/>
         </w:rPr>
-        <w:lastRenderedPageBreak/>
-        <w:t>model with entirely different plumbing. Although WPF includes the standard controls you’re familiar with, it draws every text, border, and background fill itself.</w:t>
+        <w:t xml:space="preserve"> (WPF) changed all this by introducing a model with entirely different plumbing. Although WPF includes the standard controls you’re familiar with, it draws every text, border, and background fill itself.</w:t>
       </w:r>
     </w:p>
     <w:p>
@@ -3460,7 +3483,13 @@
         <w:t xml:space="preserve"> </w:t>
       </w:r>
       <w:r>
-        <w:t>accelerated graphics API that’s commonly used in cutting-edge</w:t>
+        <w:t>accelerated graphics API that’s commonly used in cutting</w:t>
+      </w:r>
+      <w:r>
+        <w:t>-</w:t>
+      </w:r>
+      <w:r>
+        <w:t>edge</w:t>
       </w:r>
       <w:r>
         <w:t xml:space="preserve"> </w:t>
@@ -3620,7 +3649,7 @@
               <w:noProof/>
               <w:lang w:eastAsia="en-US"/>
             </w:rPr>
-            <w:t xml:space="preserve"> (MacDonald, 2012)</w:t>
+            <w:t xml:space="preserve"> (MacDonald 2012)</w:t>
           </w:r>
           <w:r>
             <w:rPr>
@@ -3761,13 +3790,13 @@
         <w:pStyle w:val="Defaulttext"/>
       </w:pPr>
       <w:r>
+        <w:lastRenderedPageBreak/>
         <w:t>As a result, even the most mundane business applications can use rich effects</w:t>
       </w:r>
       <w:r>
         <w:t xml:space="preserve"> </w:t>
       </w:r>
       <w:r>
-        <w:lastRenderedPageBreak/>
         <w:t>such as transparency and anti-aliasing. You also benefit from hardware</w:t>
       </w:r>
       <w:r>
@@ -3834,7 +3863,7 @@
               <w:noProof/>
               <w:lang w:eastAsia="en-US"/>
             </w:rPr>
-            <w:t xml:space="preserve"> (MacDonald, 2012)</w:t>
+            <w:t xml:space="preserve"> (MacDonald 2012)</w:t>
           </w:r>
           <w:r>
             <w:rPr>
@@ -3934,7 +3963,7 @@
               <w:noProof/>
               <w:lang w:eastAsia="en-US"/>
             </w:rPr>
-            <w:t xml:space="preserve"> (MacDonald, 2012)</w:t>
+            <w:t xml:space="preserve"> (MacDonald 2012)</w:t>
           </w:r>
           <w:r>
             <w:rPr>
@@ -4173,7 +4202,7 @@
               <w:noProof/>
               <w:lang w:eastAsia="en-US"/>
             </w:rPr>
-            <w:t xml:space="preserve"> (MacDonald, 2012)</w:t>
+            <w:t xml:space="preserve"> (MacDonald 2012)</w:t>
           </w:r>
           <w:r>
             <w:rPr>
@@ -4274,7 +4303,10 @@
             <w:fldChar w:fldCharType="separate"/>
           </w:r>
           <w:r>
-            <w:t xml:space="preserve"> (Skeet, 2019)</w:t>
+            <w:rPr>
+              <w:noProof/>
+            </w:rPr>
+            <w:t xml:space="preserve"> (Skeet 2019)</w:t>
           </w:r>
           <w:r>
             <w:fldChar w:fldCharType="end"/>
@@ -4648,7 +4680,7 @@
               <w:noProof/>
               <w:lang w:eastAsia="en-US"/>
             </w:rPr>
-            <w:t xml:space="preserve"> (Skeet, 2019)</w:t>
+            <w:t xml:space="preserve"> (Skeet 2019)</w:t>
           </w:r>
           <w:r>
             <w:rPr>
@@ -5124,7 +5156,7 @@
               <w:noProof/>
               <w:lang w:eastAsia="en-US"/>
             </w:rPr>
-            <w:t xml:space="preserve"> (Patrick, 2010)</w:t>
+            <w:t xml:space="preserve"> (Patrick 2010)</w:t>
           </w:r>
           <w:r>
             <w:rPr>
@@ -10971,31 +11003,29 @@
         <w:br w:type="page"/>
       </w:r>
     </w:p>
-    <w:bookmarkStart w:id="31" w:name="_Toc166920831" w:displacedByCustomXml="next"/>
     <w:sdt>
       <w:sdtPr>
-        <w:id w:val="811294922"/>
+        <w:rPr>
+          <w:rFonts w:ascii="Times New Roman" w:eastAsiaTheme="minorHAnsi" w:hAnsi="Times New Roman" w:cs="Times New Roman"/>
+          <w:b w:val="0"/>
+          <w:bCs w:val="0"/>
+          <w:color w:val="auto"/>
+          <w:szCs w:val="22"/>
+        </w:rPr>
+        <w:id w:val="1380825744"/>
         <w:docPartObj>
           <w:docPartGallery w:val="Bibliographies"/>
           <w:docPartUnique/>
         </w:docPartObj>
       </w:sdtPr>
-      <w:sdtEndPr>
-        <w:rPr>
-          <w:rFonts w:eastAsiaTheme="minorHAnsi"/>
-          <w:b w:val="0"/>
-          <w:szCs w:val="22"/>
-        </w:rPr>
-      </w:sdtEndPr>
       <w:sdtContent>
         <w:p>
           <w:pPr>
-            <w:pStyle w:val="Heading"/>
+            <w:pStyle w:val="Heading1"/>
           </w:pPr>
           <w:r>
             <w:t>References</w:t>
           </w:r>
-          <w:bookmarkEnd w:id="31"/>
         </w:p>
         <w:sdt>
           <w:sdtPr>
@@ -11006,10 +11036,7 @@
             <w:p>
               <w:pPr>
                 <w:pStyle w:val="Bibliography"/>
-                <w:numPr>
-                  <w:ilvl w:val="0"/>
-                  <w:numId w:val="19"/>
-                </w:numPr>
+                <w:ind w:left="720" w:hanging="720"/>
                 <w:rPr>
                   <w:noProof/>
                   <w:sz w:val="24"/>
@@ -11017,28 +11044,19 @@
                 </w:rPr>
               </w:pPr>
               <w:r>
-                <w:rPr>
-                  <w:rStyle w:val="Hyperlink"/>
-                </w:rPr>
                 <w:fldChar w:fldCharType="begin"/>
               </w:r>
               <w:r>
-                <w:rPr>
-                  <w:rStyle w:val="Hyperlink"/>
-                </w:rPr>
                 <w:instrText xml:space="preserve"> BIBLIOGRAPHY </w:instrText>
               </w:r>
               <w:r>
-                <w:rPr>
-                  <w:rStyle w:val="Hyperlink"/>
-                </w:rPr>
                 <w:fldChar w:fldCharType="separate"/>
               </w:r>
               <w:r>
                 <w:rPr>
                   <w:noProof/>
                 </w:rPr>
-                <w:t xml:space="preserve">Almog, S. (2023). </w:t>
+                <w:t xml:space="preserve">Almog, Shai. 2023. </w:t>
               </w:r>
               <w:r>
                 <w:rPr>
@@ -11058,68 +11076,31 @@
             <w:p>
               <w:pPr>
                 <w:pStyle w:val="Bibliography"/>
-                <w:numPr>
-                  <w:ilvl w:val="0"/>
-                  <w:numId w:val="19"/>
-                </w:numPr>
+                <w:ind w:left="720" w:hanging="720"/>
                 <w:rPr>
                   <w:noProof/>
-                  <w:sz w:val="24"/>
-                  <w:szCs w:val="24"/>
                 </w:rPr>
               </w:pPr>
               <w:r>
                 <w:rPr>
                   <w:noProof/>
                 </w:rPr>
-                <w:t>DOC, M.-S</w:t>
-              </w:r>
-              <w:r>
-                <w:rPr>
-                  <w:noProof/>
-                </w:rPr>
-                <w:t>QL</w:t>
-              </w:r>
-              <w:r>
-                <w:rPr>
-                  <w:noProof/>
-                </w:rPr>
-                <w:t xml:space="preserve">. (n.d.). Retrieved from </w:t>
-              </w:r>
-              <w:r>
-                <w:rPr>
-                  <w:rStyle w:val="Hyperlink"/>
-                </w:rPr>
-                <w:t>https://learn.microsoft.com/en-us/sql/sql-server/what-is-sql-server?view=sql-server-ver16</w:t>
+                <w:t>DOC, MS-SQL. n.d. https://learn.microsoft.com/en-us/sql/sql-server/what-is-sql-server?view=sql-server-ver16.</w:t>
               </w:r>
             </w:p>
             <w:p>
               <w:pPr>
                 <w:pStyle w:val="Bibliography"/>
-                <w:numPr>
-                  <w:ilvl w:val="0"/>
-                  <w:numId w:val="19"/>
-                </w:numPr>
+                <w:ind w:left="720" w:hanging="720"/>
                 <w:rPr>
                   <w:noProof/>
-                  <w:sz w:val="24"/>
-                  <w:szCs w:val="24"/>
                 </w:rPr>
               </w:pPr>
               <w:r>
                 <w:rPr>
                   <w:noProof/>
                 </w:rPr>
-                <w:t>MacDonald, M. (</w:t>
-              </w:r>
-              <w:r>
-                <w:t>2012</w:t>
-              </w:r>
-              <w:r>
-                <w:rPr>
-                  <w:noProof/>
-                </w:rPr>
-                <w:t xml:space="preserve">). </w:t>
+                <w:t xml:space="preserve">MacDonald, Matthew. 2012. </w:t>
               </w:r>
               <w:r>
                 <w:rPr>
@@ -11139,47 +11120,31 @@
             <w:p>
               <w:pPr>
                 <w:pStyle w:val="Bibliography"/>
-                <w:numPr>
-                  <w:ilvl w:val="0"/>
-                  <w:numId w:val="19"/>
-                </w:numPr>
+                <w:ind w:left="720" w:hanging="720"/>
                 <w:rPr>
                   <w:noProof/>
-                  <w:sz w:val="24"/>
-                  <w:szCs w:val="24"/>
                 </w:rPr>
               </w:pPr>
               <w:r>
                 <w:rPr>
                   <w:noProof/>
                 </w:rPr>
-                <w:t xml:space="preserve">Microsoft, C.# Doc (n.d.). Retrieved from </w:t>
-              </w:r>
-              <w:r>
-                <w:rPr>
-                  <w:rStyle w:val="Hyperlink"/>
-                </w:rPr>
-                <w:t>https://learn.microsoft.com/en-us/dotnet/csharp/tour-of-csharp/</w:t>
+                <w:t>Microsoft, C# Doc. n.d. https://learn.microsoft.com/en-us/dotnet/csharp/tour-of-csharp/.</w:t>
               </w:r>
             </w:p>
             <w:p>
               <w:pPr>
                 <w:pStyle w:val="Bibliography"/>
-                <w:numPr>
-                  <w:ilvl w:val="0"/>
-                  <w:numId w:val="19"/>
-                </w:numPr>
+                <w:ind w:left="720" w:hanging="720"/>
                 <w:rPr>
                   <w:noProof/>
-                  <w:sz w:val="24"/>
-                  <w:szCs w:val="24"/>
                 </w:rPr>
               </w:pPr>
               <w:r>
                 <w:rPr>
                   <w:noProof/>
                 </w:rPr>
-                <w:t xml:space="preserve">Patrick, T. (2010). </w:t>
+                <w:t xml:space="preserve">Patrick, Tim. 2010. </w:t>
               </w:r>
               <w:r>
                 <w:rPr>
@@ -11199,59 +11164,31 @@
             <w:p>
               <w:pPr>
                 <w:pStyle w:val="Bibliography"/>
-                <w:numPr>
-                  <w:ilvl w:val="0"/>
-                  <w:numId w:val="19"/>
-                </w:numPr>
+                <w:ind w:left="720" w:hanging="720"/>
                 <w:rPr>
                   <w:noProof/>
-                  <w:sz w:val="24"/>
-                  <w:szCs w:val="24"/>
                 </w:rPr>
               </w:pPr>
               <w:r>
                 <w:rPr>
                   <w:noProof/>
                 </w:rPr>
-                <w:t xml:space="preserve">postgresql. </w:t>
-              </w:r>
-              <w:r>
-                <w:rPr>
-                  <w:noProof/>
-                </w:rPr>
-                <w:t xml:space="preserve">Doc </w:t>
-              </w:r>
-              <w:r>
-                <w:rPr>
-                  <w:noProof/>
-                </w:rPr>
-                <w:t xml:space="preserve">(n.d.). Retrieved from </w:t>
-              </w:r>
-              <w:r>
-                <w:rPr>
-                  <w:rStyle w:val="Hyperlink"/>
-                </w:rPr>
-                <w:t>https://www.postgresql.org/docs/</w:t>
+                <w:t>postgresql. n.d. https://www.postgresql.org/docs/.</w:t>
               </w:r>
             </w:p>
             <w:p>
               <w:pPr>
                 <w:pStyle w:val="Bibliography"/>
-                <w:numPr>
-                  <w:ilvl w:val="0"/>
-                  <w:numId w:val="19"/>
-                </w:numPr>
+                <w:ind w:left="720" w:hanging="720"/>
                 <w:rPr>
                   <w:noProof/>
-                  <w:sz w:val="24"/>
-                  <w:szCs w:val="24"/>
                 </w:rPr>
               </w:pPr>
               <w:r>
                 <w:rPr>
                   <w:noProof/>
                 </w:rPr>
-                <w:t xml:space="preserve">Richter, J. (2012). </w:t>
+                <w:t xml:space="preserve">Richter, Jeffrey. 2012. </w:t>
               </w:r>
               <w:r>
                 <w:rPr>
@@ -11271,21 +11208,16 @@
             <w:p>
               <w:pPr>
                 <w:pStyle w:val="Bibliography"/>
-                <w:numPr>
-                  <w:ilvl w:val="0"/>
-                  <w:numId w:val="19"/>
-                </w:numPr>
+                <w:ind w:left="720" w:hanging="720"/>
                 <w:rPr>
                   <w:noProof/>
-                  <w:sz w:val="24"/>
-                  <w:szCs w:val="24"/>
                 </w:rPr>
               </w:pPr>
               <w:r>
                 <w:rPr>
                   <w:noProof/>
                 </w:rPr>
-                <w:t xml:space="preserve">Skeet, j. (2019). </w:t>
+                <w:t xml:space="preserve">Skeet, jon. 2019. </w:t>
               </w:r>
               <w:r>
                 <w:rPr>
@@ -11305,48 +11237,24 @@
             <w:p>
               <w:pPr>
                 <w:pStyle w:val="Bibliography"/>
-                <w:numPr>
-                  <w:ilvl w:val="0"/>
-                  <w:numId w:val="19"/>
-                </w:numPr>
+                <w:ind w:left="720" w:hanging="720"/>
                 <w:rPr>
                   <w:noProof/>
-                  <w:sz w:val="24"/>
-                  <w:szCs w:val="24"/>
                 </w:rPr>
               </w:pPr>
               <w:r>
                 <w:rPr>
                   <w:noProof/>
                 </w:rPr>
-                <w:t xml:space="preserve">SSMS, </w:t>
-              </w:r>
-              <w:r>
-                <w:rPr>
-                  <w:noProof/>
-                </w:rPr>
-                <w:t>Doc</w:t>
-              </w:r>
-              <w:r>
-                <w:rPr>
-                  <w:noProof/>
-                </w:rPr>
-                <w:t xml:space="preserve"> (n.d.). Retrieved from </w:t>
-              </w:r>
-              <w:r>
-                <w:rPr>
-                  <w:rStyle w:val="Hyperlink"/>
-                </w:rPr>
-                <w:t>https://learn.microsoft.com/en-us/sql/ssms/sql-server-management-studio-ssms?view=sql-server-ver16</w:t>
+                <w:t>SSMS, Microsoft. n.d. https://learn.microsoft.com/en-us/sql/ssms/sql-server-management-studio-ssms?view=sql-server-ver16.</w:t>
               </w:r>
             </w:p>
             <w:p>
-              <w:pPr>
-                <w:pStyle w:val="Footer"/>
-              </w:pPr>
               <w:r>
                 <w:rPr>
-                  <w:rStyle w:val="Hyperlink"/>
+                  <w:b/>
+                  <w:bCs/>
+                  <w:noProof/>
                 </w:rPr>
                 <w:fldChar w:fldCharType="end"/>
               </w:r>
@@ -53970,7 +53878,7 @@
 </file>
 
 <file path=customXml/item1.xml><?xml version="1.0" encoding="utf-8"?>
-<b:Sources xmlns:b="http://schemas.openxmlformats.org/officeDocument/2006/bibliography" xmlns="http://schemas.openxmlformats.org/officeDocument/2006/bibliography" SelectedStyle="\APASixthEditionOfficeOnline.xsl" StyleName="APA" Version="6">
+<b:Sources xmlns:b="http://schemas.openxmlformats.org/officeDocument/2006/bibliography" xmlns="http://schemas.openxmlformats.org/officeDocument/2006/bibliography" SelectedStyle="\CHICAGO.XSL" StyleName="Chicago" Version="16">
   <b:Source>
     <b:Tag>CLR</b:Tag>
     <b:SourceType>Book</b:SourceType>
@@ -54142,7 +54050,7 @@
 </file>
 
 <file path=customXml/itemProps1.xml><?xml version="1.0" encoding="utf-8"?>
-<ds:datastoreItem xmlns:ds="http://schemas.openxmlformats.org/officeDocument/2006/customXml" ds:itemID="{2A7CE2A3-4908-4FC5-882F-93FF095A78E6}">
+<ds:datastoreItem xmlns:ds="http://schemas.openxmlformats.org/officeDocument/2006/customXml" ds:itemID="{57762D0B-6D8E-47FF-9C35-44C15DA394DE}">
   <ds:schemaRefs>
     <ds:schemaRef ds:uri="http://schemas.openxmlformats.org/officeDocument/2006/bibliography"/>
   </ds:schemaRefs>

</xml_diff>